<commit_message>
Actualizado el Doc de Porpuesta de Desarrollo
Finalizada la primera version del documento de propuesta de desarrollo.
</commit_message>
<xml_diff>
--- a/Propuesta/Propuesta de Desarrollo.docx
+++ b/Propuesta/Propuesta de Desarrollo.docx
@@ -429,7 +429,7 @@
                                             </pic:cNvPicPr>
                                           </pic:nvPicPr>
                                           <pic:blipFill>
-                                            <a:blip r:embed="rId10">
+                                            <a:blip r:embed="rId12">
                                               <a:extLst>
                                                 <a:ext uri="{28A0092B-C50C-407E-A947-70E740481C1C}">
                                                   <a14:useLocalDpi xmlns:a14="http://schemas.microsoft.com/office/drawing/2010/main" val="0"/>
@@ -499,7 +499,7 @@
                                           </pic:cNvPicPr>
                                         </pic:nvPicPr>
                                         <pic:blipFill>
-                                          <a:blip r:embed="rId11">
+                                          <a:blip r:embed="rId13">
                                             <a:extLst>
                                               <a:ext uri="{28A0092B-C50C-407E-A947-70E740481C1C}">
                                                 <a14:useLocalDpi xmlns:a14="http://schemas.microsoft.com/office/drawing/2010/main" val="0"/>
@@ -1063,7 +1063,7 @@
             </w:rPr>
             <w:fldChar w:fldCharType="separate"/>
           </w:r>
-          <w:hyperlink w:anchor="_Toc493798507" w:history="1">
+          <w:hyperlink w:anchor="_Toc493809919" w:history="1">
             <w:r>
               <w:rPr>
                 <w:rStyle w:val="Hipervnculo"/>
@@ -1090,7 +1090,7 @@
                 <w:noProof/>
                 <w:webHidden/>
               </w:rPr>
-              <w:instrText xml:space="preserve"> PAGEREF _Toc493798507 \h </w:instrText>
+              <w:instrText xml:space="preserve"> PAGEREF _Toc493809919 \h </w:instrText>
             </w:r>
             <w:r>
               <w:rPr>
@@ -1134,7 +1134,7 @@
               <w:lang w:val="es-AR" w:eastAsia="es-AR"/>
             </w:rPr>
           </w:pPr>
-          <w:hyperlink w:anchor="_Toc493798508" w:history="1">
+          <w:hyperlink w:anchor="_Toc493809920" w:history="1">
             <w:r>
               <w:rPr>
                 <w:rStyle w:val="Hipervnculo"/>
@@ -1162,7 +1162,7 @@
                 <w:noProof/>
                 <w:webHidden/>
               </w:rPr>
-              <w:instrText xml:space="preserve"> PAGEREF _Toc493798508 \h </w:instrText>
+              <w:instrText xml:space="preserve"> PAGEREF _Toc493809920 \h </w:instrText>
             </w:r>
             <w:r>
               <w:rPr>
@@ -1206,7 +1206,7 @@
               <w:lang w:val="es-AR" w:eastAsia="es-AR"/>
             </w:rPr>
           </w:pPr>
-          <w:hyperlink w:anchor="_Toc493798509" w:history="1">
+          <w:hyperlink w:anchor="_Toc493809921" w:history="1">
             <w:r>
               <w:rPr>
                 <w:rStyle w:val="Hipervnculo"/>
@@ -1234,7 +1234,7 @@
                 <w:noProof/>
                 <w:webHidden/>
               </w:rPr>
-              <w:instrText xml:space="preserve"> PAGEREF _Toc493798509 \h </w:instrText>
+              <w:instrText xml:space="preserve"> PAGEREF _Toc493809921 \h </w:instrText>
             </w:r>
             <w:r>
               <w:rPr>
@@ -1278,7 +1278,7 @@
               <w:lang w:val="es-AR" w:eastAsia="es-AR"/>
             </w:rPr>
           </w:pPr>
-          <w:hyperlink w:anchor="_Toc493798510" w:history="1">
+          <w:hyperlink w:anchor="_Toc493809922" w:history="1">
             <w:r>
               <w:rPr>
                 <w:rStyle w:val="Hipervnculo"/>
@@ -1306,7 +1306,7 @@
                 <w:noProof/>
                 <w:webHidden/>
               </w:rPr>
-              <w:instrText xml:space="preserve"> PAGEREF _Toc493798510 \h </w:instrText>
+              <w:instrText xml:space="preserve"> PAGEREF _Toc493809922 \h </w:instrText>
             </w:r>
             <w:r>
               <w:rPr>
@@ -1350,7 +1350,7 @@
               <w:lang w:val="es-AR" w:eastAsia="es-AR"/>
             </w:rPr>
           </w:pPr>
-          <w:hyperlink w:anchor="_Toc493798511" w:history="1">
+          <w:hyperlink w:anchor="_Toc493809923" w:history="1">
             <w:r>
               <w:rPr>
                 <w:rStyle w:val="Hipervnculo"/>
@@ -1377,7 +1377,7 @@
                 <w:noProof/>
                 <w:webHidden/>
               </w:rPr>
-              <w:instrText xml:space="preserve"> PAGEREF _Toc493798511 \h </w:instrText>
+              <w:instrText xml:space="preserve"> PAGEREF _Toc493809923 \h </w:instrText>
             </w:r>
             <w:r>
               <w:rPr>
@@ -1421,7 +1421,7 @@
               <w:lang w:val="es-AR" w:eastAsia="es-AR"/>
             </w:rPr>
           </w:pPr>
-          <w:hyperlink w:anchor="_Toc493798512" w:history="1">
+          <w:hyperlink w:anchor="_Toc493809924" w:history="1">
             <w:r>
               <w:rPr>
                 <w:rStyle w:val="Hipervnculo"/>
@@ -1449,7 +1449,7 @@
                 <w:noProof/>
                 <w:webHidden/>
               </w:rPr>
-              <w:instrText xml:space="preserve"> PAGEREF _Toc493798512 \h </w:instrText>
+              <w:instrText xml:space="preserve"> PAGEREF _Toc493809924 \h </w:instrText>
             </w:r>
             <w:r>
               <w:rPr>
@@ -1493,7 +1493,7 @@
               <w:lang w:val="es-AR" w:eastAsia="es-AR"/>
             </w:rPr>
           </w:pPr>
-          <w:hyperlink w:anchor="_Toc493798513" w:history="1">
+          <w:hyperlink w:anchor="_Toc493809925" w:history="1">
             <w:r>
               <w:rPr>
                 <w:rStyle w:val="Hipervnculo"/>
@@ -1521,7 +1521,7 @@
                 <w:noProof/>
                 <w:webHidden/>
               </w:rPr>
-              <w:instrText xml:space="preserve"> PAGEREF _Toc493798513 \h </w:instrText>
+              <w:instrText xml:space="preserve"> PAGEREF _Toc493809925 \h </w:instrText>
             </w:r>
             <w:r>
               <w:rPr>
@@ -1565,7 +1565,7 @@
               <w:lang w:val="es-AR" w:eastAsia="es-AR"/>
             </w:rPr>
           </w:pPr>
-          <w:hyperlink w:anchor="_Toc493798514" w:history="1">
+          <w:hyperlink w:anchor="_Toc493809926" w:history="1">
             <w:r>
               <w:rPr>
                 <w:rStyle w:val="Hipervnculo"/>
@@ -1593,7 +1593,7 @@
                 <w:noProof/>
                 <w:webHidden/>
               </w:rPr>
-              <w:instrText xml:space="preserve"> PAGEREF _Toc493798514 \h </w:instrText>
+              <w:instrText xml:space="preserve"> PAGEREF _Toc493809926 \h </w:instrText>
             </w:r>
             <w:r>
               <w:rPr>
@@ -1637,7 +1637,7 @@
               <w:lang w:val="es-AR" w:eastAsia="es-AR"/>
             </w:rPr>
           </w:pPr>
-          <w:hyperlink w:anchor="_Toc493798515" w:history="1">
+          <w:hyperlink w:anchor="_Toc493809927" w:history="1">
             <w:r>
               <w:rPr>
                 <w:rStyle w:val="Hipervnculo"/>
@@ -1665,7 +1665,7 @@
                 <w:noProof/>
                 <w:webHidden/>
               </w:rPr>
-              <w:instrText xml:space="preserve"> PAGEREF _Toc493798515 \h </w:instrText>
+              <w:instrText xml:space="preserve"> PAGEREF _Toc493809927 \h </w:instrText>
             </w:r>
             <w:r>
               <w:rPr>
@@ -1709,7 +1709,7 @@
               <w:lang w:val="es-AR" w:eastAsia="es-AR"/>
             </w:rPr>
           </w:pPr>
-          <w:hyperlink w:anchor="_Toc493798516" w:history="1">
+          <w:hyperlink w:anchor="_Toc493809928" w:history="1">
             <w:r>
               <w:rPr>
                 <w:rStyle w:val="Hipervnculo"/>
@@ -1736,7 +1736,7 @@
                 <w:noProof/>
                 <w:webHidden/>
               </w:rPr>
-              <w:instrText xml:space="preserve"> PAGEREF _Toc493798516 \h </w:instrText>
+              <w:instrText xml:space="preserve"> PAGEREF _Toc493809928 \h </w:instrText>
             </w:r>
             <w:r>
               <w:rPr>
@@ -1780,7 +1780,7 @@
               <w:lang w:val="es-AR" w:eastAsia="es-AR"/>
             </w:rPr>
           </w:pPr>
-          <w:hyperlink w:anchor="_Toc493798517" w:history="1">
+          <w:hyperlink w:anchor="_Toc493809929" w:history="1">
             <w:r>
               <w:rPr>
                 <w:rStyle w:val="Hipervnculo"/>
@@ -1808,7 +1808,7 @@
                 <w:noProof/>
                 <w:webHidden/>
               </w:rPr>
-              <w:instrText xml:space="preserve"> PAGEREF _Toc493798517 \h </w:instrText>
+              <w:instrText xml:space="preserve"> PAGEREF _Toc493809929 \h </w:instrText>
             </w:r>
             <w:r>
               <w:rPr>
@@ -1850,7 +1850,7 @@
               <w:lang w:val="es-AR" w:eastAsia="es-AR"/>
             </w:rPr>
           </w:pPr>
-          <w:hyperlink w:anchor="_Toc493798518" w:history="1">
+          <w:hyperlink w:anchor="_Toc493809930" w:history="1">
             <w:r>
               <w:rPr>
                 <w:rStyle w:val="Hipervnculo"/>
@@ -1877,7 +1877,7 @@
                 <w:noProof/>
                 <w:webHidden/>
               </w:rPr>
-              <w:instrText xml:space="preserve"> PAGEREF _Toc493798518 \h </w:instrText>
+              <w:instrText xml:space="preserve"> PAGEREF _Toc493809930 \h </w:instrText>
             </w:r>
             <w:r>
               <w:rPr>
@@ -1919,7 +1919,7 @@
               <w:lang w:val="es-AR" w:eastAsia="es-AR"/>
             </w:rPr>
           </w:pPr>
-          <w:hyperlink w:anchor="_Toc493798519" w:history="1">
+          <w:hyperlink w:anchor="_Toc493809931" w:history="1">
             <w:r>
               <w:rPr>
                 <w:rStyle w:val="Hipervnculo"/>
@@ -1946,7 +1946,7 @@
                 <w:noProof/>
                 <w:webHidden/>
               </w:rPr>
-              <w:instrText xml:space="preserve"> PAGEREF _Toc493798519 \h </w:instrText>
+              <w:instrText xml:space="preserve"> PAGEREF _Toc493809931 \h </w:instrText>
             </w:r>
             <w:r>
               <w:rPr>
@@ -1988,7 +1988,7 @@
               <w:lang w:val="es-AR" w:eastAsia="es-AR"/>
             </w:rPr>
           </w:pPr>
-          <w:hyperlink w:anchor="_Toc493798520" w:history="1">
+          <w:hyperlink w:anchor="_Toc493809932" w:history="1">
             <w:r>
               <w:rPr>
                 <w:rStyle w:val="Hipervnculo"/>
@@ -2015,7 +2015,7 @@
                 <w:noProof/>
                 <w:webHidden/>
               </w:rPr>
-              <w:instrText xml:space="preserve"> PAGEREF _Toc493798520 \h </w:instrText>
+              <w:instrText xml:space="preserve"> PAGEREF _Toc493809932 \h </w:instrText>
             </w:r>
             <w:r>
               <w:rPr>
@@ -2057,7 +2057,7 @@
               <w:lang w:val="es-AR" w:eastAsia="es-AR"/>
             </w:rPr>
           </w:pPr>
-          <w:hyperlink w:anchor="_Toc493798521" w:history="1">
+          <w:hyperlink w:anchor="_Toc493809933" w:history="1">
             <w:r>
               <w:rPr>
                 <w:rStyle w:val="Hipervnculo"/>
@@ -2084,7 +2084,7 @@
                 <w:noProof/>
                 <w:webHidden/>
               </w:rPr>
-              <w:instrText xml:space="preserve"> PAGEREF _Toc493798521 \h </w:instrText>
+              <w:instrText xml:space="preserve"> PAGEREF _Toc493809933 \h </w:instrText>
             </w:r>
             <w:r>
               <w:rPr>
@@ -2128,7 +2128,7 @@
               <w:lang w:val="es-AR" w:eastAsia="es-AR"/>
             </w:rPr>
           </w:pPr>
-          <w:hyperlink w:anchor="_Toc493798522" w:history="1">
+          <w:hyperlink w:anchor="_Toc493809934" w:history="1">
             <w:r>
               <w:rPr>
                 <w:rStyle w:val="Hipervnculo"/>
@@ -2156,7 +2156,7 @@
                 <w:noProof/>
                 <w:webHidden/>
               </w:rPr>
-              <w:instrText xml:space="preserve"> PAGEREF _Toc493798522 \h </w:instrText>
+              <w:instrText xml:space="preserve"> PAGEREF _Toc493809934 \h </w:instrText>
             </w:r>
             <w:r>
               <w:rPr>
@@ -2198,7 +2198,7 @@
               <w:lang w:val="es-AR" w:eastAsia="es-AR"/>
             </w:rPr>
           </w:pPr>
-          <w:hyperlink w:anchor="_Toc493798523" w:history="1">
+          <w:hyperlink w:anchor="_Toc493809935" w:history="1">
             <w:r>
               <w:rPr>
                 <w:rStyle w:val="Hipervnculo"/>
@@ -2225,7 +2225,7 @@
                 <w:noProof/>
                 <w:webHidden/>
               </w:rPr>
-              <w:instrText xml:space="preserve"> PAGEREF _Toc493798523 \h </w:instrText>
+              <w:instrText xml:space="preserve"> PAGEREF _Toc493809935 \h </w:instrText>
             </w:r>
             <w:r>
               <w:rPr>
@@ -2269,7 +2269,7 @@
               <w:lang w:val="es-AR" w:eastAsia="es-AR"/>
             </w:rPr>
           </w:pPr>
-          <w:hyperlink w:anchor="_Toc493798524" w:history="1">
+          <w:hyperlink w:anchor="_Toc493809936" w:history="1">
             <w:r>
               <w:rPr>
                 <w:rStyle w:val="Hipervnculo"/>
@@ -2297,7 +2297,7 @@
                 <w:noProof/>
                 <w:webHidden/>
               </w:rPr>
-              <w:instrText xml:space="preserve"> PAGEREF _Toc493798524 \h </w:instrText>
+              <w:instrText xml:space="preserve"> PAGEREF _Toc493809936 \h </w:instrText>
             </w:r>
             <w:r>
               <w:rPr>
@@ -2341,7 +2341,7 @@
               <w:lang w:val="es-AR" w:eastAsia="es-AR"/>
             </w:rPr>
           </w:pPr>
-          <w:hyperlink w:anchor="_Toc493798525" w:history="1">
+          <w:hyperlink w:anchor="_Toc493809937" w:history="1">
             <w:r>
               <w:rPr>
                 <w:rStyle w:val="Hipervnculo"/>
@@ -2368,7 +2368,7 @@
                 <w:noProof/>
                 <w:webHidden/>
               </w:rPr>
-              <w:instrText xml:space="preserve"> PAGEREF _Toc493798525 \h </w:instrText>
+              <w:instrText xml:space="preserve"> PAGEREF _Toc493809937 \h </w:instrText>
             </w:r>
             <w:r>
               <w:rPr>
@@ -2388,7 +2388,7 @@
                 <w:noProof/>
                 <w:webHidden/>
               </w:rPr>
-              <w:t>10</w:t>
+              <w:t>11</w:t>
             </w:r>
             <w:r>
               <w:rPr>
@@ -2412,7 +2412,7 @@
               <w:lang w:val="es-AR" w:eastAsia="es-AR"/>
             </w:rPr>
           </w:pPr>
-          <w:hyperlink w:anchor="_Toc493798526" w:history="1">
+          <w:hyperlink w:anchor="_Toc493809938" w:history="1">
             <w:r>
               <w:rPr>
                 <w:rStyle w:val="Hipervnculo"/>
@@ -2439,7 +2439,7 @@
                 <w:noProof/>
                 <w:webHidden/>
               </w:rPr>
-              <w:instrText xml:space="preserve"> PAGEREF _Toc493798526 \h </w:instrText>
+              <w:instrText xml:space="preserve"> PAGEREF _Toc493809938 \h </w:instrText>
             </w:r>
             <w:r>
               <w:rPr>
@@ -2459,7 +2459,7 @@
                 <w:noProof/>
                 <w:webHidden/>
               </w:rPr>
-              <w:t>10</w:t>
+              <w:t>11</w:t>
             </w:r>
             <w:r>
               <w:rPr>
@@ -2483,7 +2483,7 @@
               <w:lang w:val="es-AR" w:eastAsia="es-AR"/>
             </w:rPr>
           </w:pPr>
-          <w:hyperlink w:anchor="_Toc493798527" w:history="1">
+          <w:hyperlink w:anchor="_Toc493809939" w:history="1">
             <w:r>
               <w:rPr>
                 <w:rStyle w:val="Hipervnculo"/>
@@ -2511,7 +2511,7 @@
                 <w:noProof/>
                 <w:webHidden/>
               </w:rPr>
-              <w:instrText xml:space="preserve"> PAGEREF _Toc493798527 \h </w:instrText>
+              <w:instrText xml:space="preserve"> PAGEREF _Toc493809939 \h </w:instrText>
             </w:r>
             <w:r>
               <w:rPr>
@@ -2555,7 +2555,7 @@
               <w:lang w:val="es-AR" w:eastAsia="es-AR"/>
             </w:rPr>
           </w:pPr>
-          <w:hyperlink w:anchor="_Toc493798528" w:history="1">
+          <w:hyperlink w:anchor="_Toc493809940" w:history="1">
             <w:r>
               <w:rPr>
                 <w:rStyle w:val="Hipervnculo"/>
@@ -2583,7 +2583,7 @@
                 <w:noProof/>
                 <w:webHidden/>
               </w:rPr>
-              <w:instrText xml:space="preserve"> PAGEREF _Toc493798528 \h </w:instrText>
+              <w:instrText xml:space="preserve"> PAGEREF _Toc493809940 \h </w:instrText>
             </w:r>
             <w:r>
               <w:rPr>
@@ -2603,7 +2603,7 @@
                 <w:noProof/>
                 <w:webHidden/>
               </w:rPr>
-              <w:t>11</w:t>
+              <w:t>12</w:t>
             </w:r>
             <w:r>
               <w:rPr>
@@ -2652,6 +2652,8 @@
         </w:rPr>
         <w:br w:type="page"/>
       </w:r>
+      <w:bookmarkStart w:id="0" w:name="_GoBack"/>
+      <w:bookmarkEnd w:id="0"/>
     </w:p>
     <w:sdt>
       <w:sdtPr>
@@ -2689,17 +2691,17 @@
       <w:pPr>
         <w:pStyle w:val="PSI-Ttulo1"/>
       </w:pPr>
-      <w:bookmarkStart w:id="0" w:name="_Toc524312826"/>
-      <w:bookmarkStart w:id="1" w:name="_Toc228187377"/>
-      <w:bookmarkStart w:id="2" w:name="_Toc234690188"/>
-      <w:bookmarkStart w:id="3" w:name="_Toc493798507"/>
+      <w:bookmarkStart w:id="1" w:name="_Toc524312826"/>
+      <w:bookmarkStart w:id="2" w:name="_Toc228187377"/>
+      <w:bookmarkStart w:id="3" w:name="_Toc234690188"/>
+      <w:bookmarkStart w:id="4" w:name="_Toc493809919"/>
       <w:r>
         <w:t>Introducción</w:t>
       </w:r>
-      <w:bookmarkEnd w:id="0"/>
       <w:bookmarkEnd w:id="1"/>
       <w:bookmarkEnd w:id="2"/>
       <w:bookmarkEnd w:id="3"/>
+      <w:bookmarkEnd w:id="4"/>
     </w:p>
     <w:p>
       <w:pPr>
@@ -2709,10 +2711,10 @@
           <w:color w:val="92D050"/>
         </w:rPr>
       </w:pPr>
-      <w:bookmarkStart w:id="4" w:name="_Toc524312827"/>
-      <w:bookmarkStart w:id="5" w:name="_Toc228187378"/>
-      <w:bookmarkStart w:id="6" w:name="_Toc234690189"/>
-      <w:bookmarkStart w:id="7" w:name="_Toc493798508"/>
+      <w:bookmarkStart w:id="5" w:name="_Toc524312827"/>
+      <w:bookmarkStart w:id="6" w:name="_Toc228187378"/>
+      <w:bookmarkStart w:id="7" w:name="_Toc234690189"/>
+      <w:bookmarkStart w:id="8" w:name="_Toc493809920"/>
       <w:r>
         <w:rPr>
           <w:rFonts w:asciiTheme="minorHAnsi" w:hAnsiTheme="minorHAnsi" w:cstheme="minorHAnsi"/>
@@ -2720,7 +2722,7 @@
         </w:rPr>
         <w:t>P</w:t>
       </w:r>
-      <w:bookmarkEnd w:id="4"/>
+      <w:bookmarkEnd w:id="5"/>
       <w:r>
         <w:rPr>
           <w:rFonts w:asciiTheme="minorHAnsi" w:hAnsiTheme="minorHAnsi" w:cstheme="minorHAnsi"/>
@@ -2728,9 +2730,9 @@
         </w:rPr>
         <w:t>ropósito</w:t>
       </w:r>
-      <w:bookmarkEnd w:id="5"/>
       <w:bookmarkEnd w:id="6"/>
       <w:bookmarkEnd w:id="7"/>
+      <w:bookmarkEnd w:id="8"/>
     </w:p>
     <w:p>
       <w:pPr>
@@ -2757,8 +2759,8 @@
           <w:color w:val="92D050"/>
         </w:rPr>
       </w:pPr>
-      <w:bookmarkStart w:id="8" w:name="_Toc228187379"/>
-      <w:bookmarkStart w:id="9" w:name="_Toc234690190"/>
+      <w:bookmarkStart w:id="9" w:name="_Toc228187379"/>
+      <w:bookmarkStart w:id="10" w:name="_Toc234690190"/>
       <w:r>
         <w:rPr>
           <w:rFonts w:asciiTheme="minorHAnsi" w:hAnsiTheme="minorHAnsi" w:cstheme="minorHAnsi"/>
@@ -2766,7 +2768,7 @@
         </w:rPr>
         <w:br/>
       </w:r>
-      <w:bookmarkStart w:id="10" w:name="_Toc493798509"/>
+      <w:bookmarkStart w:id="11" w:name="_Toc493809921"/>
       <w:r>
         <w:rPr>
           <w:rFonts w:asciiTheme="minorHAnsi" w:hAnsiTheme="minorHAnsi" w:cstheme="minorHAnsi"/>
@@ -2774,9 +2776,9 @@
         </w:rPr>
         <w:t>Alcance</w:t>
       </w:r>
-      <w:bookmarkEnd w:id="8"/>
       <w:bookmarkEnd w:id="9"/>
       <w:bookmarkEnd w:id="10"/>
+      <w:bookmarkEnd w:id="11"/>
     </w:p>
     <w:p>
       <w:pPr>
@@ -2811,10 +2813,10 @@
           <w:color w:val="92D050"/>
         </w:rPr>
       </w:pPr>
-      <w:bookmarkStart w:id="11" w:name="_Toc104101745"/>
-      <w:bookmarkStart w:id="12" w:name="_Toc227403719"/>
-      <w:bookmarkStart w:id="13" w:name="_Toc234690191"/>
-      <w:bookmarkStart w:id="14" w:name="_Toc493798510"/>
+      <w:bookmarkStart w:id="12" w:name="_Toc104101745"/>
+      <w:bookmarkStart w:id="13" w:name="_Toc227403719"/>
+      <w:bookmarkStart w:id="14" w:name="_Toc234690191"/>
+      <w:bookmarkStart w:id="15" w:name="_Toc493809922"/>
       <w:r>
         <w:rPr>
           <w:rFonts w:asciiTheme="minorHAnsi" w:hAnsiTheme="minorHAnsi" w:cstheme="minorHAnsi"/>
@@ -2822,10 +2824,10 @@
         </w:rPr>
         <w:t>Panorama General</w:t>
       </w:r>
-      <w:bookmarkEnd w:id="11"/>
       <w:bookmarkEnd w:id="12"/>
       <w:bookmarkEnd w:id="13"/>
       <w:bookmarkEnd w:id="14"/>
+      <w:bookmarkEnd w:id="15"/>
     </w:p>
     <w:p>
       <w:pPr>
@@ -2846,16 +2848,16 @@
       <w:pPr>
         <w:pStyle w:val="PSI-Ttulo1"/>
       </w:pPr>
-      <w:bookmarkStart w:id="15" w:name="_Toc228187381"/>
-      <w:bookmarkStart w:id="16" w:name="_Toc234690192"/>
-      <w:bookmarkStart w:id="17" w:name="_Toc200978415"/>
-      <w:bookmarkStart w:id="18" w:name="_Toc493798511"/>
+      <w:bookmarkStart w:id="16" w:name="_Toc228187381"/>
+      <w:bookmarkStart w:id="17" w:name="_Toc234690192"/>
+      <w:bookmarkStart w:id="18" w:name="_Toc200978415"/>
+      <w:bookmarkStart w:id="19" w:name="_Toc493809923"/>
       <w:r>
         <w:t>Información General</w:t>
       </w:r>
-      <w:bookmarkEnd w:id="15"/>
       <w:bookmarkEnd w:id="16"/>
-      <w:bookmarkEnd w:id="18"/>
+      <w:bookmarkEnd w:id="17"/>
+      <w:bookmarkEnd w:id="19"/>
     </w:p>
     <w:p>
       <w:pPr>
@@ -2865,9 +2867,9 @@
           <w:color w:val="92D050"/>
         </w:rPr>
       </w:pPr>
-      <w:bookmarkStart w:id="19" w:name="_Toc228187382"/>
-      <w:bookmarkStart w:id="20" w:name="_Toc234690193"/>
-      <w:bookmarkStart w:id="21" w:name="_Toc493798512"/>
+      <w:bookmarkStart w:id="20" w:name="_Toc228187382"/>
+      <w:bookmarkStart w:id="21" w:name="_Toc234690193"/>
+      <w:bookmarkStart w:id="22" w:name="_Toc493809924"/>
       <w:r>
         <w:rPr>
           <w:rFonts w:asciiTheme="minorHAnsi" w:hAnsiTheme="minorHAnsi" w:cstheme="minorHAnsi"/>
@@ -2875,9 +2877,9 @@
         </w:rPr>
         <w:t>Grupo de desarrollo:</w:t>
       </w:r>
-      <w:bookmarkEnd w:id="19"/>
       <w:bookmarkEnd w:id="20"/>
       <w:bookmarkEnd w:id="21"/>
+      <w:bookmarkEnd w:id="22"/>
     </w:p>
     <w:p>
       <w:pPr>
@@ -3072,9 +3074,9 @@
           <w:color w:val="92D050"/>
         </w:rPr>
       </w:pPr>
-      <w:bookmarkStart w:id="22" w:name="_Toc228187383"/>
-      <w:bookmarkStart w:id="23" w:name="_Toc234690194"/>
-      <w:bookmarkStart w:id="24" w:name="_Toc493798513"/>
+      <w:bookmarkStart w:id="23" w:name="_Toc228187383"/>
+      <w:bookmarkStart w:id="24" w:name="_Toc234690194"/>
+      <w:bookmarkStart w:id="25" w:name="_Toc493809925"/>
       <w:r>
         <w:rPr>
           <w:rFonts w:asciiTheme="minorHAnsi" w:hAnsiTheme="minorHAnsi" w:cstheme="minorHAnsi"/>
@@ -3082,9 +3084,9 @@
         </w:rPr>
         <w:t>Domicilio legal:</w:t>
       </w:r>
-      <w:bookmarkEnd w:id="22"/>
       <w:bookmarkEnd w:id="23"/>
       <w:bookmarkEnd w:id="24"/>
+      <w:bookmarkEnd w:id="25"/>
     </w:p>
     <w:p>
       <w:pPr>
@@ -3110,9 +3112,9 @@
           <w:color w:val="92D050"/>
         </w:rPr>
       </w:pPr>
-      <w:bookmarkStart w:id="25" w:name="_Toc228187385"/>
-      <w:bookmarkStart w:id="26" w:name="_Toc234690195"/>
-      <w:bookmarkStart w:id="27" w:name="_Toc493798514"/>
+      <w:bookmarkStart w:id="26" w:name="_Toc228187385"/>
+      <w:bookmarkStart w:id="27" w:name="_Toc234690195"/>
+      <w:bookmarkStart w:id="28" w:name="_Toc493809926"/>
       <w:r>
         <w:rPr>
           <w:rFonts w:asciiTheme="minorHAnsi" w:hAnsiTheme="minorHAnsi" w:cstheme="minorHAnsi"/>
@@ -3120,9 +3122,9 @@
         </w:rPr>
         <w:t>Actividad Principal del Equipo de Trabajo:</w:t>
       </w:r>
-      <w:bookmarkEnd w:id="25"/>
       <w:bookmarkEnd w:id="26"/>
       <w:bookmarkEnd w:id="27"/>
+      <w:bookmarkEnd w:id="28"/>
     </w:p>
     <w:p>
       <w:pPr>
@@ -3156,9 +3158,9 @@
           <w:color w:val="92D050"/>
         </w:rPr>
       </w:pPr>
-      <w:bookmarkStart w:id="28" w:name="_Toc228187386"/>
-      <w:bookmarkStart w:id="29" w:name="_Toc234690196"/>
-      <w:bookmarkStart w:id="30" w:name="_Toc493798515"/>
+      <w:bookmarkStart w:id="29" w:name="_Toc228187386"/>
+      <w:bookmarkStart w:id="30" w:name="_Toc234690196"/>
+      <w:bookmarkStart w:id="31" w:name="_Toc493809927"/>
       <w:r>
         <w:rPr>
           <w:rFonts w:asciiTheme="minorHAnsi" w:hAnsiTheme="minorHAnsi" w:cstheme="minorHAnsi"/>
@@ -3167,9 +3169,9 @@
         <w:lastRenderedPageBreak/>
         <w:t>Antecedentes Vinculados a la Temática</w:t>
       </w:r>
-      <w:bookmarkEnd w:id="28"/>
       <w:bookmarkEnd w:id="29"/>
       <w:bookmarkEnd w:id="30"/>
+      <w:bookmarkEnd w:id="31"/>
     </w:p>
     <w:p>
       <w:pPr>
@@ -3191,14 +3193,14 @@
       <w:pPr>
         <w:pStyle w:val="PSI-Ttulo1"/>
       </w:pPr>
-      <w:bookmarkStart w:id="31" w:name="_Toc234690197"/>
-      <w:bookmarkStart w:id="32" w:name="_Toc228187387"/>
-      <w:bookmarkStart w:id="33" w:name="_Toc493798516"/>
+      <w:bookmarkStart w:id="32" w:name="_Toc234690197"/>
+      <w:bookmarkStart w:id="33" w:name="_Toc228187387"/>
+      <w:bookmarkStart w:id="34" w:name="_Toc493809928"/>
       <w:r>
         <w:t>Propuesta</w:t>
       </w:r>
-      <w:bookmarkEnd w:id="31"/>
-      <w:bookmarkEnd w:id="33"/>
+      <w:bookmarkEnd w:id="32"/>
+      <w:bookmarkEnd w:id="34"/>
       <w:r>
         <w:t xml:space="preserve"> </w:t>
       </w:r>
@@ -3212,8 +3214,8 @@
           <w:color w:val="auto"/>
         </w:rPr>
       </w:pPr>
-      <w:bookmarkStart w:id="34" w:name="_Toc234690198"/>
-      <w:bookmarkStart w:id="35" w:name="_Toc493798517"/>
+      <w:bookmarkStart w:id="35" w:name="_Toc234690198"/>
+      <w:bookmarkStart w:id="36" w:name="_Toc493809929"/>
       <w:r>
         <w:rPr>
           <w:rFonts w:asciiTheme="minorHAnsi" w:hAnsiTheme="minorHAnsi" w:cstheme="minorHAnsi"/>
@@ -3221,24 +3223,24 @@
         </w:rPr>
         <w:t>Análisis Técnico</w:t>
       </w:r>
-      <w:bookmarkEnd w:id="17"/>
-      <w:bookmarkEnd w:id="32"/>
-      <w:bookmarkEnd w:id="34"/>
+      <w:bookmarkEnd w:id="18"/>
+      <w:bookmarkEnd w:id="33"/>
       <w:bookmarkEnd w:id="35"/>
+      <w:bookmarkEnd w:id="36"/>
     </w:p>
     <w:p>
       <w:pPr>
         <w:pStyle w:val="PSI-Ttulo3"/>
       </w:pPr>
-      <w:bookmarkStart w:id="36" w:name="_Toc228187388"/>
-      <w:bookmarkStart w:id="37" w:name="_Toc234690199"/>
-      <w:bookmarkStart w:id="38" w:name="_Toc493798518"/>
+      <w:bookmarkStart w:id="37" w:name="_Toc228187388"/>
+      <w:bookmarkStart w:id="38" w:name="_Toc234690199"/>
+      <w:bookmarkStart w:id="39" w:name="_Toc493809930"/>
       <w:r>
         <w:t>Definición de problema:</w:t>
       </w:r>
-      <w:bookmarkEnd w:id="36"/>
       <w:bookmarkEnd w:id="37"/>
       <w:bookmarkEnd w:id="38"/>
+      <w:bookmarkEnd w:id="39"/>
     </w:p>
     <w:p>
       <w:pPr>
@@ -3270,18 +3272,18 @@
       <w:pPr>
         <w:pStyle w:val="PSI-Ttulo3"/>
       </w:pPr>
-      <w:bookmarkStart w:id="39" w:name="_Toc228187389"/>
-      <w:bookmarkStart w:id="40" w:name="_Toc234690200"/>
+      <w:bookmarkStart w:id="40" w:name="_Toc228187389"/>
+      <w:bookmarkStart w:id="41" w:name="_Toc234690200"/>
       <w:r>
         <w:br/>
       </w:r>
-      <w:bookmarkStart w:id="41" w:name="_Toc493798519"/>
+      <w:bookmarkStart w:id="42" w:name="_Toc493809931"/>
       <w:r>
         <w:t>Características actuales del sistema</w:t>
       </w:r>
-      <w:bookmarkEnd w:id="39"/>
       <w:bookmarkEnd w:id="40"/>
       <w:bookmarkEnd w:id="41"/>
+      <w:bookmarkEnd w:id="42"/>
     </w:p>
     <w:p>
       <w:pPr>
@@ -3295,16 +3297,16 @@
       <w:pPr>
         <w:pStyle w:val="PSI-Ttulo3"/>
       </w:pPr>
-      <w:bookmarkStart w:id="42" w:name="_Toc234690201"/>
+      <w:bookmarkStart w:id="43" w:name="_Toc234690201"/>
       <w:r>
         <w:br/>
       </w:r>
-      <w:bookmarkStart w:id="43" w:name="_Toc493798520"/>
+      <w:bookmarkStart w:id="44" w:name="_Toc493809932"/>
       <w:r>
         <w:t>Descripción de procesos actuales</w:t>
       </w:r>
-      <w:bookmarkEnd w:id="42"/>
       <w:bookmarkEnd w:id="43"/>
+      <w:bookmarkEnd w:id="44"/>
       <w:r>
         <w:t xml:space="preserve"> </w:t>
       </w:r>
@@ -3330,24 +3332,24 @@
       <w:pPr>
         <w:pStyle w:val="PSI-Ttulo3"/>
       </w:pPr>
-      <w:bookmarkStart w:id="44" w:name="_Toc234690202"/>
+      <w:bookmarkStart w:id="45" w:name="_Toc234690202"/>
       <w:r>
         <w:br/>
       </w:r>
-      <w:bookmarkStart w:id="45" w:name="_Toc493798521"/>
+      <w:bookmarkStart w:id="46" w:name="_Toc493809933"/>
       <w:r>
         <w:t>Requisitos detectados</w:t>
       </w:r>
-      <w:bookmarkEnd w:id="44"/>
       <w:bookmarkEnd w:id="45"/>
-    </w:p>
-    <w:p>
-      <w:pPr>
-        <w:pStyle w:val="PSI-Normal"/>
-      </w:pPr>
-      <w:bookmarkStart w:id="46" w:name="_Toc200978418"/>
-      <w:bookmarkStart w:id="47" w:name="_Toc228187391"/>
-      <w:bookmarkStart w:id="48" w:name="_Toc234690203"/>
+      <w:bookmarkEnd w:id="46"/>
+    </w:p>
+    <w:p>
+      <w:pPr>
+        <w:pStyle w:val="PSI-Normal"/>
+      </w:pPr>
+      <w:bookmarkStart w:id="47" w:name="_Toc200978418"/>
+      <w:bookmarkStart w:id="48" w:name="_Toc228187391"/>
+      <w:bookmarkStart w:id="49" w:name="_Toc234690203"/>
       <w:r>
         <w:t xml:space="preserve">Luego de la realización de entrevistas al cliente se pueden </w:t>
       </w:r>
@@ -3714,7 +3716,7 @@
           <w:color w:val="92D050"/>
         </w:rPr>
       </w:pPr>
-      <w:bookmarkStart w:id="49" w:name="_Toc493798522"/>
+      <w:bookmarkStart w:id="50" w:name="_Toc493809934"/>
       <w:r>
         <w:rPr>
           <w:rFonts w:asciiTheme="minorHAnsi" w:hAnsiTheme="minorHAnsi" w:cstheme="minorHAnsi"/>
@@ -3723,24 +3725,24 @@
         <w:lastRenderedPageBreak/>
         <w:t>Propuesta Técnica</w:t>
       </w:r>
-      <w:bookmarkEnd w:id="46"/>
       <w:bookmarkEnd w:id="47"/>
       <w:bookmarkEnd w:id="48"/>
       <w:bookmarkEnd w:id="49"/>
+      <w:bookmarkEnd w:id="50"/>
     </w:p>
     <w:p>
       <w:pPr>
         <w:pStyle w:val="PSI-Ttulo3"/>
       </w:pPr>
-      <w:bookmarkStart w:id="50" w:name="_Toc228187392"/>
-      <w:bookmarkStart w:id="51" w:name="_Toc234690204"/>
-      <w:bookmarkStart w:id="52" w:name="_Toc493798523"/>
+      <w:bookmarkStart w:id="51" w:name="_Toc228187392"/>
+      <w:bookmarkStart w:id="52" w:name="_Toc234690204"/>
+      <w:bookmarkStart w:id="53" w:name="_Toc493809935"/>
       <w:r>
         <w:t>Casos de uso</w:t>
       </w:r>
-      <w:bookmarkEnd w:id="50"/>
       <w:bookmarkEnd w:id="51"/>
       <w:bookmarkEnd w:id="52"/>
+      <w:bookmarkEnd w:id="53"/>
     </w:p>
     <w:p>
       <w:pPr>
@@ -3869,10 +3871,7 @@
         </w:numPr>
       </w:pPr>
       <w:r>
-        <w:t xml:space="preserve">Escenario de ABM de </w:t>
-      </w:r>
-      <w:r>
-        <w:t>Valoración.</w:t>
+        <w:t>Escenario de ABM de Valoración.</w:t>
       </w:r>
     </w:p>
     <w:p>
@@ -3890,13 +3889,7 @@
         <w:t>Actor:</w:t>
       </w:r>
       <w:r>
-        <w:t xml:space="preserve"> </w:t>
-      </w:r>
-      <w:r>
-        <w:t>Encargado de Servicio</w:t>
-      </w:r>
-      <w:r>
-        <w:t>.</w:t>
+        <w:t xml:space="preserve"> Encargado de Servicio.</w:t>
       </w:r>
     </w:p>
     <w:p>
@@ -3932,10 +3925,7 @@
         </w:numPr>
       </w:pPr>
       <w:r>
-        <w:t xml:space="preserve">Editar </w:t>
-      </w:r>
-      <w:r>
-        <w:t>Opciones de Valoración.</w:t>
+        <w:t>Editar Opciones de Valoración.</w:t>
       </w:r>
     </w:p>
     <w:p>
@@ -4012,13 +4002,7 @@
         <w:t>Actor:</w:t>
       </w:r>
       <w:r>
-        <w:t xml:space="preserve"> </w:t>
-      </w:r>
-      <w:r>
-        <w:t>Valorador</w:t>
-      </w:r>
-      <w:r>
-        <w:t>.</w:t>
+        <w:t xml:space="preserve"> Valorador.</w:t>
       </w:r>
     </w:p>
     <w:p>
@@ -4042,10 +4026,7 @@
         </w:numPr>
       </w:pPr>
       <w:r>
-        <w:t>Realizar Valoración</w:t>
-      </w:r>
-      <w:r>
-        <w:t>.</w:t>
+        <w:t>Realizar Valoración.</w:t>
       </w:r>
     </w:p>
     <w:p>
@@ -4057,10 +4038,7 @@
         </w:numPr>
       </w:pPr>
       <w:r>
-        <w:t>Indicar Ubicación</w:t>
-      </w:r>
-      <w:r>
-        <w:t>.</w:t>
+        <w:t>Indicar Ubicación.</w:t>
       </w:r>
     </w:p>
     <w:p>
@@ -4072,10 +4050,7 @@
         </w:numPr>
       </w:pPr>
       <w:r>
-        <w:t>Escanear Código QR</w:t>
-      </w:r>
-      <w:r>
-        <w:t>.</w:t>
+        <w:t>Escanear Código QR.</w:t>
       </w:r>
     </w:p>
     <w:p>
@@ -4157,13 +4132,7 @@
         <w:t>Actor:</w:t>
       </w:r>
       <w:r>
-        <w:t xml:space="preserve"> </w:t>
-      </w:r>
-      <w:r>
-        <w:t>Administrador del Sistema</w:t>
-      </w:r>
-      <w:r>
-        <w:t>.</w:t>
+        <w:t xml:space="preserve"> Administrador del Sistema.</w:t>
       </w:r>
     </w:p>
     <w:p>
@@ -4187,13 +4156,7 @@
         </w:numPr>
       </w:pPr>
       <w:r>
-        <w:t xml:space="preserve">Añadir </w:t>
-      </w:r>
-      <w:r>
-        <w:t>Ubicación</w:t>
-      </w:r>
-      <w:r>
-        <w:t>.</w:t>
+        <w:t>Añadir Ubicación.</w:t>
       </w:r>
     </w:p>
     <w:p>
@@ -4205,10 +4168,7 @@
         </w:numPr>
       </w:pPr>
       <w:r>
-        <w:t xml:space="preserve">Modificar </w:t>
-      </w:r>
-      <w:r>
-        <w:t>Ubicación.</w:t>
+        <w:t>Modificar Ubicación.</w:t>
       </w:r>
     </w:p>
     <w:p>
@@ -4273,10 +4233,7 @@
         <w:t>Actor:</w:t>
       </w:r>
       <w:r>
-        <w:t xml:space="preserve"> </w:t>
-      </w:r>
-      <w:r>
-        <w:t>Encargado de Servicio.</w:t>
+        <w:t xml:space="preserve"> Encargado de Servicio.</w:t>
       </w:r>
     </w:p>
     <w:p>
@@ -4300,13 +4257,7 @@
         </w:numPr>
       </w:pPr>
       <w:r>
-        <w:t>A</w:t>
-      </w:r>
-      <w:r>
-        <w:t>tiende Valoración</w:t>
-      </w:r>
-      <w:r>
-        <w:t>.</w:t>
+        <w:t>Atiende Valoración.</w:t>
       </w:r>
     </w:p>
     <w:p>
@@ -4318,10 +4269,7 @@
         </w:numPr>
       </w:pPr>
       <w:r>
-        <w:t>Realiza Devolución</w:t>
-      </w:r>
-      <w:r>
-        <w:t>.</w:t>
+        <w:t>Realiza Devolución.</w:t>
       </w:r>
     </w:p>
     <w:p>
@@ -4386,10 +4334,7 @@
         <w:t>:</w:t>
       </w:r>
       <w:r>
-        <w:t xml:space="preserve"> Administrador del Sistema</w:t>
-      </w:r>
-      <w:r>
-        <w:t xml:space="preserve">, Encargado de Servicio y </w:t>
+        <w:t xml:space="preserve"> Administrador del Sistema, Encargado de Servicio y </w:t>
       </w:r>
       <w:r>
         <w:t>Consultor Estadístico.</w:t>
@@ -4416,10 +4361,7 @@
         </w:numPr>
       </w:pPr>
       <w:r>
-        <w:t>Genera Estadística</w:t>
-      </w:r>
-      <w:r>
-        <w:t>.</w:t>
+        <w:t>Genera Estadística.</w:t>
       </w:r>
     </w:p>
     <w:p>
@@ -4452,10 +4394,10 @@
           <w:color w:val="92D050"/>
         </w:rPr>
       </w:pPr>
-      <w:bookmarkStart w:id="53" w:name="_Toc200978419"/>
-      <w:bookmarkStart w:id="54" w:name="_Toc228187393"/>
-      <w:bookmarkStart w:id="55" w:name="_Toc234690205"/>
-      <w:bookmarkStart w:id="56" w:name="_Toc493798524"/>
+      <w:bookmarkStart w:id="54" w:name="_Toc200978419"/>
+      <w:bookmarkStart w:id="55" w:name="_Toc228187393"/>
+      <w:bookmarkStart w:id="56" w:name="_Toc234690205"/>
+      <w:bookmarkStart w:id="57" w:name="_Toc493809936"/>
       <w:r>
         <w:rPr>
           <w:rFonts w:asciiTheme="minorHAnsi" w:hAnsiTheme="minorHAnsi" w:cstheme="minorHAnsi"/>
@@ -4463,52 +4405,986 @@
         </w:rPr>
         <w:t>Planificación Estimada</w:t>
       </w:r>
-      <w:bookmarkEnd w:id="53"/>
       <w:bookmarkEnd w:id="54"/>
       <w:bookmarkEnd w:id="55"/>
       <w:bookmarkEnd w:id="56"/>
-    </w:p>
-    <w:p>
-      <w:pPr>
-        <w:pStyle w:val="PSI-Comentario"/>
-        <w:rPr>
-          <w:rFonts w:cstheme="minorHAnsi"/>
-          <w:color w:val="FF0000"/>
-        </w:rPr>
-      </w:pPr>
-      <w:bookmarkStart w:id="57" w:name="_GoBack"/>
-      <w:r>
-        <w:rPr>
-          <w:rFonts w:cstheme="minorHAnsi"/>
-          <w:color w:val="FF0000"/>
-        </w:rPr>
-        <w:t>[Acompañando la propuesta técnica se debe generar una planificación estimada, la misma debe comprender el desarrollo de todo el sistema marcando hitos de control para que el cliente vea y pueda medir el avance de su desarrollo.</w:t>
-      </w:r>
-    </w:p>
-    <w:p>
-      <w:pPr>
-        <w:pStyle w:val="PSI-Comentario"/>
-        <w:rPr>
-          <w:rFonts w:cstheme="minorHAnsi"/>
-          <w:color w:val="FF0000"/>
-        </w:rPr>
-      </w:pPr>
-      <w:r>
-        <w:rPr>
-          <w:rFonts w:cstheme="minorHAnsi"/>
-          <w:color w:val="FF0000"/>
+      <w:bookmarkEnd w:id="57"/>
+    </w:p>
+    <w:p>
+      <w:pPr>
+        <w:rPr>
+          <w:rFonts w:cstheme="minorHAnsi"/>
+          <w:lang w:val="es-MX"/>
+        </w:rPr>
+      </w:pPr>
+      <w:r>
+        <w:rPr>
+          <w:rFonts w:cstheme="minorHAnsi"/>
+          <w:lang w:val="es-MX"/>
+        </w:rPr>
+        <w:t xml:space="preserve">La planificación estimada por el equipo de desarrollo del proyecto consiste en la realización de 4 etapas. Cada una de estas etapas será iterada o repetida dos veces. Los artefactos entregables en la conclusión de cada una de estas etapas </w:t>
+      </w:r>
+      <w:proofErr w:type="gramStart"/>
+      <w:r>
+        <w:rPr>
+          <w:rFonts w:cstheme="minorHAnsi"/>
+          <w:lang w:val="es-MX"/>
+        </w:rPr>
+        <w:t>varía</w:t>
+      </w:r>
+      <w:proofErr w:type="gramEnd"/>
+      <w:r>
+        <w:rPr>
+          <w:rFonts w:cstheme="minorHAnsi"/>
+          <w:lang w:val="es-MX"/>
+        </w:rPr>
+        <w:t xml:space="preserve"> en correspondencia a las actividades realizadas en dicha fase, con la similitud en todas de la presentación de un </w:t>
+      </w:r>
+      <w:r>
+        <w:rPr>
+          <w:rFonts w:cstheme="minorHAnsi"/>
+          <w:lang w:val="es-MX"/>
         </w:rPr>
         <w:lastRenderedPageBreak/>
-        <w:t>Para realizar la planificación se deberá utilizar el método de estimación basado en Casos de Uso, adjuntando su planilla correspondiente como anexo de esta propuesta, es por eso que en esta sección solo se verá un resumen de dicha estimación]</w:t>
-      </w:r>
-    </w:p>
-    <w:bookmarkEnd w:id="57"/>
-    <w:p>
-      <w:pPr>
-        <w:rPr>
-          <w:rFonts w:cstheme="minorHAnsi"/>
+        <w:t xml:space="preserve">documento de </w:t>
+      </w:r>
+      <w:r>
+        <w:rPr>
+          <w:rFonts w:cstheme="minorHAnsi"/>
+          <w:i/>
           <w:lang w:val="es-MX"/>
         </w:rPr>
+        <w:t>Plan de Iteración</w:t>
+      </w:r>
+      <w:r>
+        <w:rPr>
+          <w:rFonts w:cstheme="minorHAnsi"/>
+          <w:lang w:val="es-MX"/>
+        </w:rPr>
+        <w:t xml:space="preserve"> correspondiente a cada una de las iteraciones de cada etapa.</w:t>
+      </w:r>
+    </w:p>
+    <w:p>
+      <w:pPr>
+        <w:rPr>
+          <w:rFonts w:cstheme="minorHAnsi"/>
+          <w:lang w:val="es-MX"/>
+        </w:rPr>
+      </w:pPr>
+      <w:r>
+        <w:rPr>
+          <w:rFonts w:cstheme="minorHAnsi"/>
+          <w:lang w:val="es-MX"/>
+        </w:rPr>
+        <w:t>Las fechas correspondientes al inicio y la finalización de cada una de estas iteraciones son:</w:t>
+      </w:r>
+    </w:p>
+    <w:p>
+      <w:pPr>
+        <w:pStyle w:val="Prrafodelista"/>
+        <w:numPr>
+          <w:ilvl w:val="0"/>
+          <w:numId w:val="15"/>
+        </w:numPr>
+        <w:rPr>
+          <w:rFonts w:cstheme="minorHAnsi"/>
+          <w:i/>
+          <w:lang w:val="es-MX"/>
+        </w:rPr>
+      </w:pPr>
+      <w:r>
+        <w:rPr>
+          <w:rFonts w:cstheme="minorHAnsi"/>
+          <w:i/>
+          <w:lang w:val="es-MX"/>
+        </w:rPr>
+        <w:t>Iteración 1 Fase Inicio</w:t>
+      </w:r>
+    </w:p>
+    <w:p>
+      <w:pPr>
+        <w:pStyle w:val="Prrafodelista"/>
+        <w:numPr>
+          <w:ilvl w:val="1"/>
+          <w:numId w:val="14"/>
+        </w:numPr>
+        <w:rPr>
+          <w:rFonts w:cstheme="minorHAnsi"/>
+          <w:i/>
+          <w:lang w:val="es-MX"/>
+        </w:rPr>
+      </w:pPr>
+      <w:r>
+        <w:rPr>
+          <w:rFonts w:cstheme="minorHAnsi"/>
+          <w:i/>
+          <w:lang w:val="es-MX"/>
+        </w:rPr>
+        <w:t xml:space="preserve">Inicio: </w:t>
+      </w:r>
+      <w:r>
+        <w:rPr>
+          <w:rFonts w:cstheme="minorHAnsi"/>
+          <w:lang w:val="es-MX"/>
+        </w:rPr>
+        <w:t>22-08-17</w:t>
+      </w:r>
+    </w:p>
+    <w:p>
+      <w:pPr>
+        <w:pStyle w:val="Prrafodelista"/>
+        <w:numPr>
+          <w:ilvl w:val="1"/>
+          <w:numId w:val="14"/>
+        </w:numPr>
+        <w:jc w:val="both"/>
+        <w:rPr>
+          <w:rFonts w:cstheme="minorHAnsi"/>
+          <w:i/>
+          <w:lang w:val="es-MX"/>
+        </w:rPr>
+      </w:pPr>
+      <w:r>
+        <w:rPr>
+          <w:rFonts w:cstheme="minorHAnsi"/>
+          <w:i/>
+          <w:lang w:val="es-MX"/>
+        </w:rPr>
+        <w:t>Final:</w:t>
+      </w:r>
+      <w:r>
+        <w:rPr>
+          <w:rFonts w:cstheme="minorHAnsi"/>
+          <w:lang w:val="es-MX"/>
+        </w:rPr>
+        <w:t xml:space="preserve"> 15-09-17</w:t>
+      </w:r>
+    </w:p>
+    <w:p>
+      <w:pPr>
+        <w:pStyle w:val="Prrafodelista"/>
+        <w:ind w:left="1440" w:firstLine="0"/>
+        <w:jc w:val="both"/>
+        <w:rPr>
+          <w:rFonts w:cstheme="minorHAnsi"/>
+          <w:i/>
+          <w:lang w:val="es-MX"/>
+        </w:rPr>
+      </w:pPr>
+    </w:p>
+    <w:p>
+      <w:pPr>
+        <w:pStyle w:val="Prrafodelista"/>
+        <w:numPr>
+          <w:ilvl w:val="0"/>
+          <w:numId w:val="15"/>
+        </w:numPr>
+        <w:rPr>
+          <w:rFonts w:cstheme="minorHAnsi"/>
+          <w:i/>
+          <w:lang w:val="es-MX"/>
+        </w:rPr>
+      </w:pPr>
+      <w:r>
+        <w:rPr>
+          <w:rFonts w:cstheme="minorHAnsi"/>
+          <w:i/>
+          <w:lang w:val="es-MX"/>
+        </w:rPr>
+        <w:t xml:space="preserve">Iteración </w:t>
+      </w:r>
+      <w:r>
+        <w:rPr>
+          <w:rFonts w:cstheme="minorHAnsi"/>
+          <w:i/>
+          <w:lang w:val="es-MX"/>
+        </w:rPr>
+        <w:t>2</w:t>
+      </w:r>
+      <w:r>
+        <w:rPr>
+          <w:rFonts w:cstheme="minorHAnsi"/>
+          <w:i/>
+          <w:lang w:val="es-MX"/>
+        </w:rPr>
+        <w:t xml:space="preserve"> Fase Inicio</w:t>
+      </w:r>
+    </w:p>
+    <w:p>
+      <w:pPr>
+        <w:pStyle w:val="Prrafodelista"/>
+        <w:numPr>
+          <w:ilvl w:val="1"/>
+          <w:numId w:val="14"/>
+        </w:numPr>
+        <w:rPr>
+          <w:rFonts w:cstheme="minorHAnsi"/>
+          <w:i/>
+          <w:lang w:val="es-MX"/>
+        </w:rPr>
+      </w:pPr>
+      <w:r>
+        <w:rPr>
+          <w:rFonts w:cstheme="minorHAnsi"/>
+          <w:i/>
+          <w:lang w:val="es-MX"/>
+        </w:rPr>
+        <w:t xml:space="preserve">Inicio: </w:t>
+      </w:r>
+      <w:r>
+        <w:rPr>
+          <w:rFonts w:cstheme="minorHAnsi"/>
+          <w:lang w:val="es-MX"/>
+        </w:rPr>
+        <w:t>16-09</w:t>
+      </w:r>
+      <w:r>
+        <w:rPr>
+          <w:rFonts w:cstheme="minorHAnsi"/>
+          <w:lang w:val="es-MX"/>
+        </w:rPr>
+        <w:t>-17</w:t>
+      </w:r>
+    </w:p>
+    <w:p>
+      <w:pPr>
+        <w:pStyle w:val="Prrafodelista"/>
+        <w:numPr>
+          <w:ilvl w:val="1"/>
+          <w:numId w:val="14"/>
+        </w:numPr>
+        <w:jc w:val="both"/>
+        <w:rPr>
+          <w:rFonts w:cstheme="minorHAnsi"/>
+          <w:i/>
+          <w:lang w:val="es-MX"/>
+        </w:rPr>
+      </w:pPr>
+      <w:r>
+        <w:rPr>
+          <w:rFonts w:cstheme="minorHAnsi"/>
+          <w:i/>
+          <w:lang w:val="es-MX"/>
+        </w:rPr>
+        <w:t>Final:</w:t>
+      </w:r>
+      <w:r>
+        <w:rPr>
+          <w:rFonts w:cstheme="minorHAnsi"/>
+          <w:lang w:val="es-MX"/>
+        </w:rPr>
+        <w:t xml:space="preserve"> 22</w:t>
+      </w:r>
+      <w:r>
+        <w:rPr>
+          <w:rFonts w:cstheme="minorHAnsi"/>
+          <w:lang w:val="es-MX"/>
+        </w:rPr>
+        <w:t>-09-17</w:t>
+      </w:r>
+    </w:p>
+    <w:p>
+      <w:pPr>
+        <w:pStyle w:val="Prrafodelista"/>
+        <w:ind w:left="1440" w:firstLine="0"/>
+        <w:jc w:val="both"/>
+        <w:rPr>
+          <w:rFonts w:cstheme="minorHAnsi"/>
+          <w:i/>
+          <w:lang w:val="es-MX"/>
+        </w:rPr>
+      </w:pPr>
+    </w:p>
+    <w:p>
+      <w:pPr>
+        <w:pStyle w:val="Prrafodelista"/>
+        <w:numPr>
+          <w:ilvl w:val="0"/>
+          <w:numId w:val="15"/>
+        </w:numPr>
+        <w:rPr>
+          <w:rFonts w:cstheme="minorHAnsi"/>
+          <w:i/>
+          <w:lang w:val="es-MX"/>
+        </w:rPr>
+      </w:pPr>
+      <w:r>
+        <w:rPr>
+          <w:rFonts w:cstheme="minorHAnsi"/>
+          <w:i/>
+          <w:lang w:val="es-MX"/>
+        </w:rPr>
+        <w:t xml:space="preserve">Iteración </w:t>
+      </w:r>
+      <w:r>
+        <w:rPr>
+          <w:rFonts w:cstheme="minorHAnsi"/>
+          <w:i/>
+          <w:lang w:val="es-MX"/>
+        </w:rPr>
+        <w:t>1</w:t>
+      </w:r>
+      <w:r>
+        <w:rPr>
+          <w:rFonts w:cstheme="minorHAnsi"/>
+          <w:i/>
+          <w:lang w:val="es-MX"/>
+        </w:rPr>
+        <w:t xml:space="preserve"> Fase </w:t>
+      </w:r>
+      <w:r>
+        <w:rPr>
+          <w:rFonts w:cstheme="minorHAnsi"/>
+          <w:i/>
+          <w:lang w:val="es-MX"/>
+        </w:rPr>
+        <w:t xml:space="preserve">Elaboración </w:t>
+      </w:r>
+    </w:p>
+    <w:p>
+      <w:pPr>
+        <w:pStyle w:val="Prrafodelista"/>
+        <w:numPr>
+          <w:ilvl w:val="1"/>
+          <w:numId w:val="14"/>
+        </w:numPr>
+        <w:rPr>
+          <w:rFonts w:cstheme="minorHAnsi"/>
+          <w:i/>
+          <w:lang w:val="es-MX"/>
+        </w:rPr>
+      </w:pPr>
+      <w:r>
+        <w:rPr>
+          <w:rFonts w:cstheme="minorHAnsi"/>
+          <w:i/>
+          <w:lang w:val="es-MX"/>
+        </w:rPr>
+        <w:t xml:space="preserve">Inicio: </w:t>
+      </w:r>
+      <w:r>
+        <w:rPr>
+          <w:rFonts w:cstheme="minorHAnsi"/>
+          <w:lang w:val="es-MX"/>
+        </w:rPr>
+        <w:t>23-09</w:t>
+      </w:r>
+      <w:r>
+        <w:rPr>
+          <w:rFonts w:cstheme="minorHAnsi"/>
+          <w:lang w:val="es-MX"/>
+        </w:rPr>
+        <w:t>-17</w:t>
+      </w:r>
+    </w:p>
+    <w:p>
+      <w:pPr>
+        <w:pStyle w:val="Prrafodelista"/>
+        <w:numPr>
+          <w:ilvl w:val="1"/>
+          <w:numId w:val="14"/>
+        </w:numPr>
+        <w:jc w:val="both"/>
+        <w:rPr>
+          <w:rFonts w:cstheme="minorHAnsi"/>
+          <w:i/>
+          <w:lang w:val="es-MX"/>
+        </w:rPr>
+      </w:pPr>
+      <w:r>
+        <w:rPr>
+          <w:rFonts w:cstheme="minorHAnsi"/>
+          <w:i/>
+          <w:lang w:val="es-MX"/>
+        </w:rPr>
+        <w:t>Final:</w:t>
+      </w:r>
+      <w:r>
+        <w:rPr>
+          <w:rFonts w:cstheme="minorHAnsi"/>
+          <w:lang w:val="es-MX"/>
+        </w:rPr>
+        <w:t xml:space="preserve"> 06-10</w:t>
+      </w:r>
+      <w:r>
+        <w:rPr>
+          <w:rFonts w:cstheme="minorHAnsi"/>
+          <w:lang w:val="es-MX"/>
+        </w:rPr>
+        <w:t>-17</w:t>
+      </w:r>
+    </w:p>
+    <w:p>
+      <w:pPr>
+        <w:pStyle w:val="Prrafodelista"/>
+        <w:ind w:left="1440" w:firstLine="0"/>
+        <w:jc w:val="both"/>
+        <w:rPr>
+          <w:rFonts w:cstheme="minorHAnsi"/>
+          <w:i/>
+          <w:lang w:val="es-MX"/>
+        </w:rPr>
+      </w:pPr>
+    </w:p>
+    <w:p>
+      <w:pPr>
+        <w:pStyle w:val="Prrafodelista"/>
+        <w:numPr>
+          <w:ilvl w:val="0"/>
+          <w:numId w:val="15"/>
+        </w:numPr>
+        <w:rPr>
+          <w:rFonts w:cstheme="minorHAnsi"/>
+          <w:i/>
+          <w:lang w:val="es-MX"/>
+        </w:rPr>
+      </w:pPr>
+      <w:r>
+        <w:rPr>
+          <w:rFonts w:cstheme="minorHAnsi"/>
+          <w:i/>
+          <w:lang w:val="es-MX"/>
+        </w:rPr>
+        <w:t xml:space="preserve">Iteración </w:t>
+      </w:r>
+      <w:r>
+        <w:rPr>
+          <w:rFonts w:cstheme="minorHAnsi"/>
+          <w:i/>
+          <w:lang w:val="es-MX"/>
+        </w:rPr>
+        <w:t>2</w:t>
+      </w:r>
+      <w:r>
+        <w:rPr>
+          <w:rFonts w:cstheme="minorHAnsi"/>
+          <w:i/>
+          <w:lang w:val="es-MX"/>
+        </w:rPr>
+        <w:t xml:space="preserve"> Fase </w:t>
+      </w:r>
+      <w:r>
+        <w:rPr>
+          <w:rFonts w:cstheme="minorHAnsi"/>
+          <w:i/>
+          <w:lang w:val="es-MX"/>
+        </w:rPr>
+        <w:t>Elaboración</w:t>
+      </w:r>
+    </w:p>
+    <w:p>
+      <w:pPr>
+        <w:pStyle w:val="Prrafodelista"/>
+        <w:numPr>
+          <w:ilvl w:val="1"/>
+          <w:numId w:val="14"/>
+        </w:numPr>
+        <w:rPr>
+          <w:rFonts w:cstheme="minorHAnsi"/>
+          <w:i/>
+          <w:lang w:val="es-MX"/>
+        </w:rPr>
+      </w:pPr>
+      <w:r>
+        <w:rPr>
+          <w:rFonts w:cstheme="minorHAnsi"/>
+          <w:i/>
+          <w:lang w:val="es-MX"/>
+        </w:rPr>
+        <w:t xml:space="preserve">Inicio: </w:t>
+      </w:r>
+      <w:r>
+        <w:rPr>
+          <w:rFonts w:cstheme="minorHAnsi"/>
+          <w:lang w:val="es-MX"/>
+        </w:rPr>
+        <w:t>07-10</w:t>
+      </w:r>
+      <w:r>
+        <w:rPr>
+          <w:rFonts w:cstheme="minorHAnsi"/>
+          <w:lang w:val="es-MX"/>
+        </w:rPr>
+        <w:t>-17</w:t>
+      </w:r>
+    </w:p>
+    <w:p>
+      <w:pPr>
+        <w:pStyle w:val="Prrafodelista"/>
+        <w:numPr>
+          <w:ilvl w:val="1"/>
+          <w:numId w:val="14"/>
+        </w:numPr>
+        <w:jc w:val="both"/>
+        <w:rPr>
+          <w:rFonts w:cstheme="minorHAnsi"/>
+          <w:i/>
+          <w:lang w:val="es-MX"/>
+        </w:rPr>
+      </w:pPr>
+      <w:r>
+        <w:rPr>
+          <w:rFonts w:cstheme="minorHAnsi"/>
+          <w:i/>
+          <w:lang w:val="es-MX"/>
+        </w:rPr>
+        <w:t>Final:</w:t>
+      </w:r>
+      <w:r>
+        <w:rPr>
+          <w:rFonts w:cstheme="minorHAnsi"/>
+          <w:lang w:val="es-MX"/>
+        </w:rPr>
+        <w:t xml:space="preserve"> 20-10</w:t>
+      </w:r>
+      <w:r>
+        <w:rPr>
+          <w:rFonts w:cstheme="minorHAnsi"/>
+          <w:lang w:val="es-MX"/>
+        </w:rPr>
+        <w:t>-17</w:t>
+      </w:r>
+    </w:p>
+    <w:p>
+      <w:pPr>
+        <w:pStyle w:val="Prrafodelista"/>
+        <w:ind w:left="1440" w:firstLine="0"/>
+        <w:jc w:val="both"/>
+        <w:rPr>
+          <w:rFonts w:cstheme="minorHAnsi"/>
+          <w:i/>
+          <w:lang w:val="es-MX"/>
+        </w:rPr>
+      </w:pPr>
+    </w:p>
+    <w:p>
+      <w:pPr>
+        <w:pStyle w:val="Prrafodelista"/>
+        <w:numPr>
+          <w:ilvl w:val="0"/>
+          <w:numId w:val="15"/>
+        </w:numPr>
+        <w:rPr>
+          <w:rFonts w:cstheme="minorHAnsi"/>
+          <w:i/>
+          <w:lang w:val="es-MX"/>
+        </w:rPr>
+      </w:pPr>
+      <w:r>
+        <w:rPr>
+          <w:rFonts w:cstheme="minorHAnsi"/>
+          <w:i/>
+          <w:lang w:val="es-MX"/>
+        </w:rPr>
+        <w:t xml:space="preserve">Iteración </w:t>
+      </w:r>
+      <w:r>
+        <w:rPr>
+          <w:rFonts w:cstheme="minorHAnsi"/>
+          <w:i/>
+          <w:lang w:val="es-MX"/>
+        </w:rPr>
+        <w:t>1</w:t>
+      </w:r>
+      <w:r>
+        <w:rPr>
+          <w:rFonts w:cstheme="minorHAnsi"/>
+          <w:i/>
+          <w:lang w:val="es-MX"/>
+        </w:rPr>
+        <w:t xml:space="preserve"> Fase </w:t>
+      </w:r>
+      <w:r>
+        <w:rPr>
+          <w:rFonts w:cstheme="minorHAnsi"/>
+          <w:i/>
+          <w:lang w:val="es-MX"/>
+        </w:rPr>
+        <w:t xml:space="preserve">Construcción </w:t>
+      </w:r>
+    </w:p>
+    <w:p>
+      <w:pPr>
+        <w:pStyle w:val="Prrafodelista"/>
+        <w:numPr>
+          <w:ilvl w:val="1"/>
+          <w:numId w:val="14"/>
+        </w:numPr>
+        <w:rPr>
+          <w:rFonts w:cstheme="minorHAnsi"/>
+          <w:i/>
+          <w:lang w:val="es-MX"/>
+        </w:rPr>
+      </w:pPr>
+      <w:r>
+        <w:rPr>
+          <w:rFonts w:cstheme="minorHAnsi"/>
+          <w:i/>
+          <w:lang w:val="es-MX"/>
+        </w:rPr>
+        <w:t xml:space="preserve">Inicio: </w:t>
+      </w:r>
+      <w:r>
+        <w:rPr>
+          <w:rFonts w:cstheme="minorHAnsi"/>
+          <w:lang w:val="es-MX"/>
+        </w:rPr>
+        <w:t>21-10</w:t>
+      </w:r>
+      <w:r>
+        <w:rPr>
+          <w:rFonts w:cstheme="minorHAnsi"/>
+          <w:lang w:val="es-MX"/>
+        </w:rPr>
+        <w:t>-17</w:t>
+      </w:r>
+    </w:p>
+    <w:p>
+      <w:pPr>
+        <w:pStyle w:val="Prrafodelista"/>
+        <w:numPr>
+          <w:ilvl w:val="1"/>
+          <w:numId w:val="14"/>
+        </w:numPr>
+        <w:jc w:val="both"/>
+        <w:rPr>
+          <w:rFonts w:cstheme="minorHAnsi"/>
+          <w:i/>
+          <w:lang w:val="es-MX"/>
+        </w:rPr>
+      </w:pPr>
+      <w:r>
+        <w:rPr>
+          <w:rFonts w:cstheme="minorHAnsi"/>
+          <w:i/>
+          <w:lang w:val="es-MX"/>
+        </w:rPr>
+        <w:t>Final:</w:t>
+      </w:r>
+      <w:r>
+        <w:rPr>
+          <w:rFonts w:cstheme="minorHAnsi"/>
+          <w:lang w:val="es-MX"/>
+        </w:rPr>
+        <w:t xml:space="preserve"> 03-11</w:t>
+      </w:r>
+      <w:r>
+        <w:rPr>
+          <w:rFonts w:cstheme="minorHAnsi"/>
+          <w:lang w:val="es-MX"/>
+        </w:rPr>
+        <w:t>-17</w:t>
+      </w:r>
+    </w:p>
+    <w:p>
+      <w:pPr>
+        <w:pStyle w:val="Prrafodelista"/>
+        <w:ind w:left="1440" w:firstLine="0"/>
+        <w:jc w:val="both"/>
+        <w:rPr>
+          <w:rFonts w:cstheme="minorHAnsi"/>
+          <w:i/>
+          <w:lang w:val="es-MX"/>
+        </w:rPr>
+      </w:pPr>
+    </w:p>
+    <w:p>
+      <w:pPr>
+        <w:pStyle w:val="Prrafodelista"/>
+        <w:numPr>
+          <w:ilvl w:val="0"/>
+          <w:numId w:val="15"/>
+        </w:numPr>
+        <w:rPr>
+          <w:rFonts w:cstheme="minorHAnsi"/>
+          <w:i/>
+          <w:lang w:val="es-MX"/>
+        </w:rPr>
+      </w:pPr>
+      <w:r>
+        <w:rPr>
+          <w:rFonts w:cstheme="minorHAnsi"/>
+          <w:i/>
+          <w:lang w:val="es-MX"/>
+        </w:rPr>
+        <w:t xml:space="preserve">Iteración </w:t>
+      </w:r>
+      <w:r>
+        <w:rPr>
+          <w:rFonts w:cstheme="minorHAnsi"/>
+          <w:i/>
+          <w:lang w:val="es-MX"/>
+        </w:rPr>
+        <w:t>2</w:t>
+      </w:r>
+      <w:r>
+        <w:rPr>
+          <w:rFonts w:cstheme="minorHAnsi"/>
+          <w:i/>
+          <w:lang w:val="es-MX"/>
+        </w:rPr>
+        <w:t xml:space="preserve"> Fase </w:t>
+      </w:r>
+      <w:r>
+        <w:rPr>
+          <w:rFonts w:cstheme="minorHAnsi"/>
+          <w:i/>
+          <w:lang w:val="es-MX"/>
+        </w:rPr>
+        <w:t>Construcción</w:t>
+      </w:r>
+    </w:p>
+    <w:p>
+      <w:pPr>
+        <w:pStyle w:val="Prrafodelista"/>
+        <w:numPr>
+          <w:ilvl w:val="1"/>
+          <w:numId w:val="14"/>
+        </w:numPr>
+        <w:rPr>
+          <w:rFonts w:cstheme="minorHAnsi"/>
+          <w:i/>
+          <w:lang w:val="es-MX"/>
+        </w:rPr>
+      </w:pPr>
+      <w:r>
+        <w:rPr>
+          <w:rFonts w:cstheme="minorHAnsi"/>
+          <w:i/>
+          <w:lang w:val="es-MX"/>
+        </w:rPr>
+        <w:t xml:space="preserve">Inicio: </w:t>
+      </w:r>
+      <w:r>
+        <w:rPr>
+          <w:rFonts w:cstheme="minorHAnsi"/>
+          <w:lang w:val="es-MX"/>
+        </w:rPr>
+        <w:t>04-11</w:t>
+      </w:r>
+      <w:r>
+        <w:rPr>
+          <w:rFonts w:cstheme="minorHAnsi"/>
+          <w:lang w:val="es-MX"/>
+        </w:rPr>
+        <w:t>-17</w:t>
+      </w:r>
+    </w:p>
+    <w:p>
+      <w:pPr>
+        <w:pStyle w:val="Prrafodelista"/>
+        <w:numPr>
+          <w:ilvl w:val="1"/>
+          <w:numId w:val="14"/>
+        </w:numPr>
+        <w:jc w:val="both"/>
+        <w:rPr>
+          <w:rFonts w:cstheme="minorHAnsi"/>
+          <w:i/>
+          <w:lang w:val="es-MX"/>
+        </w:rPr>
+      </w:pPr>
+      <w:r>
+        <w:rPr>
+          <w:rFonts w:cstheme="minorHAnsi"/>
+          <w:i/>
+          <w:lang w:val="es-MX"/>
+        </w:rPr>
+        <w:t>Final:</w:t>
+      </w:r>
+      <w:r>
+        <w:rPr>
+          <w:rFonts w:cstheme="minorHAnsi"/>
+          <w:lang w:val="es-MX"/>
+        </w:rPr>
+        <w:t xml:space="preserve"> 17-11</w:t>
+      </w:r>
+      <w:r>
+        <w:rPr>
+          <w:rFonts w:cstheme="minorHAnsi"/>
+          <w:lang w:val="es-MX"/>
+        </w:rPr>
+        <w:t>-17</w:t>
+      </w:r>
+    </w:p>
+    <w:p>
+      <w:pPr>
+        <w:pStyle w:val="Prrafodelista"/>
+        <w:ind w:left="1440" w:firstLine="0"/>
+        <w:jc w:val="both"/>
+        <w:rPr>
+          <w:rFonts w:cstheme="minorHAnsi"/>
+          <w:i/>
+          <w:lang w:val="es-MX"/>
+        </w:rPr>
+      </w:pPr>
+    </w:p>
+    <w:p>
+      <w:pPr>
+        <w:pStyle w:val="Prrafodelista"/>
+        <w:numPr>
+          <w:ilvl w:val="0"/>
+          <w:numId w:val="15"/>
+        </w:numPr>
+        <w:rPr>
+          <w:rFonts w:cstheme="minorHAnsi"/>
+          <w:i/>
+          <w:lang w:val="es-MX"/>
+        </w:rPr>
+      </w:pPr>
+      <w:r>
+        <w:rPr>
+          <w:rFonts w:cstheme="minorHAnsi"/>
+          <w:i/>
+          <w:lang w:val="es-MX"/>
+        </w:rPr>
+        <w:t xml:space="preserve">Iteración </w:t>
+      </w:r>
+      <w:r>
+        <w:rPr>
+          <w:rFonts w:cstheme="minorHAnsi"/>
+          <w:i/>
+          <w:lang w:val="es-MX"/>
+        </w:rPr>
+        <w:t>1</w:t>
+      </w:r>
+      <w:r>
+        <w:rPr>
+          <w:rFonts w:cstheme="minorHAnsi"/>
+          <w:i/>
+          <w:lang w:val="es-MX"/>
+        </w:rPr>
+        <w:t xml:space="preserve"> Fase </w:t>
+      </w:r>
+      <w:r>
+        <w:rPr>
+          <w:rFonts w:cstheme="minorHAnsi"/>
+          <w:i/>
+          <w:lang w:val="es-MX"/>
+        </w:rPr>
+        <w:t xml:space="preserve">Transición </w:t>
+      </w:r>
+    </w:p>
+    <w:p>
+      <w:pPr>
+        <w:pStyle w:val="Prrafodelista"/>
+        <w:numPr>
+          <w:ilvl w:val="1"/>
+          <w:numId w:val="14"/>
+        </w:numPr>
+        <w:rPr>
+          <w:rFonts w:cstheme="minorHAnsi"/>
+          <w:i/>
+          <w:lang w:val="es-MX"/>
+        </w:rPr>
+      </w:pPr>
+      <w:r>
+        <w:rPr>
+          <w:rFonts w:cstheme="minorHAnsi"/>
+          <w:i/>
+          <w:lang w:val="es-MX"/>
+        </w:rPr>
+        <w:t xml:space="preserve">Inicio: </w:t>
+      </w:r>
+      <w:r>
+        <w:rPr>
+          <w:rFonts w:cstheme="minorHAnsi"/>
+          <w:lang w:val="es-MX"/>
+        </w:rPr>
+        <w:t>18-11</w:t>
+      </w:r>
+      <w:r>
+        <w:rPr>
+          <w:rFonts w:cstheme="minorHAnsi"/>
+          <w:lang w:val="es-MX"/>
+        </w:rPr>
+        <w:t>-17</w:t>
+      </w:r>
+    </w:p>
+    <w:p>
+      <w:pPr>
+        <w:pStyle w:val="Prrafodelista"/>
+        <w:numPr>
+          <w:ilvl w:val="1"/>
+          <w:numId w:val="14"/>
+        </w:numPr>
+        <w:jc w:val="both"/>
+        <w:rPr>
+          <w:rFonts w:cstheme="minorHAnsi"/>
+          <w:i/>
+          <w:lang w:val="es-MX"/>
+        </w:rPr>
+      </w:pPr>
+      <w:r>
+        <w:rPr>
+          <w:rFonts w:cstheme="minorHAnsi"/>
+          <w:i/>
+          <w:lang w:val="es-MX"/>
+        </w:rPr>
+        <w:t>Final:</w:t>
+      </w:r>
+      <w:r>
+        <w:rPr>
+          <w:rFonts w:cstheme="minorHAnsi"/>
+          <w:lang w:val="es-MX"/>
+        </w:rPr>
+        <w:t xml:space="preserve"> 28-11</w:t>
+      </w:r>
+      <w:r>
+        <w:rPr>
+          <w:rFonts w:cstheme="minorHAnsi"/>
+          <w:lang w:val="es-MX"/>
+        </w:rPr>
+        <w:t>-17</w:t>
+      </w:r>
+    </w:p>
+    <w:p>
+      <w:pPr>
+        <w:pStyle w:val="Prrafodelista"/>
+        <w:ind w:left="1440" w:firstLine="0"/>
+        <w:jc w:val="both"/>
+        <w:rPr>
+          <w:rFonts w:cstheme="minorHAnsi"/>
+          <w:i/>
+          <w:lang w:val="es-MX"/>
+        </w:rPr>
+      </w:pPr>
+    </w:p>
+    <w:p>
+      <w:pPr>
+        <w:pStyle w:val="PSI-Normal"/>
+      </w:pPr>
+      <w:r>
+        <w:t>La primera iteración total de todas las etapas del proyecto inicia el 22-08-17 y finaliza el 28-11-17. Luego será el equipo de desarrollo el encargado de realizar una planificación estimada para la segunda iteración compl</w:t>
+      </w:r>
+      <w:r>
+        <w:t>eta del proceso de desarrollo.</w:t>
+      </w:r>
+    </w:p>
+    <w:p>
+      <w:pPr>
+        <w:pStyle w:val="PSI-Normal"/>
+      </w:pPr>
+      <w:r>
+        <w:t>La estimación realizada por el personal encargado de realizar esas actividades dieron como resultado una estimación de duración del proyecto de aproximadamente seis meses, con un trabajo promedio de 3 personas a medio tiempo por mes.</w:t>
+      </w:r>
+    </w:p>
+    <w:p>
+      <w:pPr>
+        <w:pStyle w:val="Prrafodelista"/>
+        <w:ind w:left="1440" w:firstLine="0"/>
+        <w:jc w:val="both"/>
+        <w:rPr>
+          <w:rFonts w:cstheme="minorHAnsi"/>
+          <w:i/>
+          <w:lang w:val="es-MX"/>
+        </w:rPr>
+      </w:pPr>
+    </w:p>
+    <w:p>
+      <w:pPr>
+        <w:pStyle w:val="PSI-Normal"/>
+        <w:ind w:left="0" w:firstLine="0"/>
       </w:pPr>
     </w:p>
     <w:p>
@@ -4517,8 +5393,9 @@
       </w:pPr>
       <w:bookmarkStart w:id="58" w:name="_Toc228187394"/>
       <w:bookmarkStart w:id="59" w:name="_Toc234690206"/>
-      <w:bookmarkStart w:id="60" w:name="_Toc493798525"/>
-      <w:r>
+      <w:bookmarkStart w:id="60" w:name="_Toc493809937"/>
+      <w:r>
+        <w:lastRenderedPageBreak/>
         <w:t>Propuesta Económica</w:t>
       </w:r>
       <w:bookmarkEnd w:id="58"/>
@@ -4614,7 +5491,7 @@
       </w:pPr>
       <w:bookmarkStart w:id="61" w:name="_Toc228187395"/>
       <w:bookmarkStart w:id="62" w:name="_Toc234690207"/>
-      <w:bookmarkStart w:id="63" w:name="_Toc493798526"/>
+      <w:bookmarkStart w:id="63" w:name="_Toc493809938"/>
       <w:r>
         <w:t>Anexos</w:t>
       </w:r>
@@ -4741,13 +5618,12 @@
       </w:pPr>
       <w:bookmarkStart w:id="64" w:name="_Toc228187396"/>
       <w:bookmarkStart w:id="65" w:name="_Toc234690208"/>
-      <w:bookmarkStart w:id="66" w:name="_Toc493798527"/>
+      <w:bookmarkStart w:id="66" w:name="_Toc493809939"/>
       <w:r>
         <w:rPr>
           <w:rFonts w:asciiTheme="minorHAnsi" w:hAnsiTheme="minorHAnsi" w:cstheme="minorHAnsi"/>
           <w:color w:val="92D050"/>
         </w:rPr>
-        <w:lastRenderedPageBreak/>
         <w:t>Entrevistas</w:t>
       </w:r>
       <w:bookmarkEnd w:id="64"/>
@@ -4796,7 +5672,7 @@
       </w:pPr>
       <w:bookmarkStart w:id="67" w:name="_Toc228187397"/>
       <w:bookmarkStart w:id="68" w:name="_Toc234690209"/>
-      <w:bookmarkStart w:id="69" w:name="_Toc493798528"/>
+      <w:bookmarkStart w:id="69" w:name="_Toc493809940"/>
       <w:r>
         <w:rPr>
           <w:rFonts w:asciiTheme="minorHAnsi" w:hAnsiTheme="minorHAnsi" w:cstheme="minorHAnsi"/>
@@ -4829,8 +5705,8 @@
       </w:pPr>
     </w:p>
     <w:sectPr>
-      <w:headerReference w:type="default" r:id="rId12"/>
-      <w:footerReference w:type="default" r:id="rId13"/>
+      <w:headerReference w:type="default" r:id="rId14"/>
+      <w:footerReference w:type="default" r:id="rId15"/>
       <w:pgSz w:w="11906" w:h="16838"/>
       <w:pgMar w:top="1843" w:right="1701" w:bottom="1417" w:left="1701" w:header="567" w:footer="572" w:gutter="0"/>
       <w:cols w:space="708"/>
@@ -5047,7 +5923,7 @@
                                   </pic:cNvPicPr>
                                 </pic:nvPicPr>
                                 <pic:blipFill>
-                                  <a:blip r:embed="rId1">
+                                  <a:blip r:embed="rId2">
                                     <a:extLst>
                                       <a:ext uri="{28A0092B-C50C-407E-A947-70E740481C1C}">
                                         <a14:useLocalDpi xmlns:a14="http://schemas.microsoft.com/office/drawing/2010/main" val="0"/>
@@ -5312,7 +6188,7 @@
                                   </pic:cNvPicPr>
                                 </pic:nvPicPr>
                                 <pic:blipFill>
-                                  <a:blip r:embed="rId1" cstate="print">
+                                  <a:blip r:embed="rId2" cstate="print">
                                     <a:extLst>
                                       <a:ext uri="{28A0092B-C50C-407E-A947-70E740481C1C}">
                                         <a14:useLocalDpi xmlns:a14="http://schemas.microsoft.com/office/drawing/2010/main" val="0"/>
@@ -6011,7 +6887,7 @@
         <w:rFonts w:ascii="Symbol" w:hAnsi="Symbol" w:hint="default"/>
       </w:rPr>
     </w:lvl>
-    <w:lvl w:ilvl="1" w:tplc="2C0A0003" w:tentative="1">
+    <w:lvl w:ilvl="1" w:tplc="2C0A0003">
       <w:start w:val="1"/>
       <w:numFmt w:val="bullet"/>
       <w:lvlText w:val="o"/>
@@ -8701,6 +9577,17 @@
       </w:numPr>
     </w:pPr>
   </w:style>
+  <w:style w:type="paragraph" w:styleId="Prrafodelista">
+    <w:name w:val="List Paragraph"/>
+    <w:basedOn w:val="Normal"/>
+    <w:uiPriority w:val="34"/>
+    <w:qFormat/>
+    <w:rsid w:val="00920208"/>
+    <w:pPr>
+      <w:ind w:left="720"/>
+      <w:contextualSpacing/>
+    </w:pPr>
+  </w:style>
 </w:styles>
 </file>
 
@@ -9599,6 +10486,17 @@
       </w:numPr>
     </w:pPr>
   </w:style>
+  <w:style w:type="paragraph" w:styleId="Prrafodelista">
+    <w:name w:val="List Paragraph"/>
+    <w:basedOn w:val="Normal"/>
+    <w:uiPriority w:val="34"/>
+    <w:qFormat/>
+    <w:rsid w:val="00920208"/>
+    <w:pPr>
+      <w:ind w:left="720"/>
+      <w:contextualSpacing/>
+    </w:pPr>
+  </w:style>
 </w:styles>
 </file>
 
@@ -9909,7 +10807,7 @@
 </file>
 
 <file path=customXml/itemProps2.xml><?xml version="1.0" encoding="utf-8"?>
-<ds:datastoreItem xmlns:ds="http://schemas.openxmlformats.org/officeDocument/2006/customXml" ds:itemID="{2C5E1C13-135F-4E96-BABF-058FA4318648}">
+<ds:datastoreItem xmlns:ds="http://schemas.openxmlformats.org/officeDocument/2006/customXml" ds:itemID="{0959C24C-A2D9-40B3-A592-A0E29E7F6043}">
   <ds:schemaRefs>
     <ds:schemaRef ds:uri="http://schemas.openxmlformats.org/officeDocument/2006/bibliography"/>
   </ds:schemaRefs>

</xml_diff>